<commit_message>
Model Evaluation and Validation
</commit_message>
<xml_diff>
--- a/Practices & Notes/End to End Machine learning.docx
+++ b/Practices & Notes/End to End Machine learning.docx
@@ -919,8 +919,33 @@
           <w:lang w:val="en-US"/>
         </w:rPr>
       </w:pPr>
+      <w:r>
+        <w:rPr>
+          <w:rFonts w:hint="default"/>
+          <w:lang w:val="en-US"/>
+        </w:rPr>
+        <w:t>Cross va</w:t>
+      </w:r>
       <w:bookmarkStart w:id="0" w:name="_GoBack"/>
       <w:bookmarkEnd w:id="0"/>
+      <w:r>
+        <w:rPr>
+          <w:rFonts w:hint="default"/>
+          <w:lang w:val="en-US"/>
+        </w:rPr>
+        <w:t>lidation</w:t>
+      </w:r>
+    </w:p>
+    <w:p>
+      <w:pPr>
+        <w:numPr>
+          <w:numId w:val="0"/>
+        </w:numPr>
+        <w:rPr>
+          <w:rFonts w:hint="default"/>
+          <w:lang w:val="en-US"/>
+        </w:rPr>
+      </w:pPr>
     </w:p>
     <w:p>
       <w:pPr>

</xml_diff>

<commit_message>
verions of ML models
</commit_message>
<xml_diff>
--- a/Practices & Notes/End to End Machine learning.docx
+++ b/Practices & Notes/End to End Machine learning.docx
@@ -1225,17 +1225,155 @@
           <w:rFonts w:hint="default"/>
           <w:lang w:val="en-US"/>
         </w:rPr>
-        <w:t>Are the form of version control</w:t>
+        <w:t>- Are the form of version control system for ML models</w:t>
+      </w:r>
+    </w:p>
+    <w:p>
+      <w:pPr>
+        <w:numPr>
+          <w:ilvl w:val="0"/>
+          <w:numId w:val="0"/>
+        </w:numPr>
+        <w:rPr>
+          <w:rFonts w:hint="default"/>
+          <w:lang w:val="en-US"/>
+        </w:rPr>
+      </w:pPr>
+      <w:r>
+        <w:rPr>
+          <w:rFonts w:hint="default"/>
+          <w:lang w:val="en-US"/>
+        </w:rPr>
+        <w:t>- keep track of differnet verions of ML models</w:t>
+      </w:r>
+    </w:p>
+    <w:p>
+      <w:pPr>
+        <w:numPr>
+          <w:ilvl w:val="0"/>
+          <w:numId w:val="0"/>
+        </w:numPr>
+        <w:rPr>
+          <w:rFonts w:hint="default"/>
+          <w:lang w:val="en-US"/>
+        </w:rPr>
+      </w:pPr>
+      <w:r>
+        <w:rPr>
+          <w:rFonts w:hint="default"/>
+          <w:lang w:val="en-US"/>
+        </w:rPr>
+        <w:t>- annotate models</w:t>
+      </w:r>
+    </w:p>
+    <w:p>
+      <w:pPr>
+        <w:numPr>
+          <w:ilvl w:val="0"/>
+          <w:numId w:val="0"/>
+        </w:numPr>
+        <w:rPr>
+          <w:rFonts w:hint="default"/>
+          <w:lang w:val="en-US"/>
+        </w:rPr>
+      </w:pPr>
+      <w:r>
+        <w:rPr>
+          <w:rFonts w:hint="default"/>
+          <w:lang w:val="en-US"/>
+        </w:rPr>
+        <w:t>- Track performance over time</w:t>
+      </w:r>
+    </w:p>
+    <w:p>
+      <w:pPr>
+        <w:numPr>
+          <w:ilvl w:val="0"/>
+          <w:numId w:val="0"/>
+        </w:numPr>
+        <w:rPr>
+          <w:rFonts w:hint="default"/>
+          <w:lang w:val="en-US"/>
+        </w:rPr>
+      </w:pPr>
+      <w:r>
+        <w:rPr>
+          <w:rFonts w:hint="default"/>
+          <w:b/>
+          <w:bCs/>
+          <w:lang w:val="en-US"/>
+        </w:rPr>
+        <w:t>Tool:</w:t>
+      </w:r>
+      <w:r>
+        <w:rPr>
+          <w:rFonts w:hint="default"/>
+          <w:lang w:val="en-US"/>
+        </w:rPr>
+        <w:t xml:space="preserve"> MLflow</w:t>
       </w:r>
       <w:bookmarkStart w:id="0" w:name="_GoBack"/>
       <w:bookmarkEnd w:id="0"/>
-      <w:r>
-        <w:rPr>
-          <w:rFonts w:hint="default"/>
-          <w:lang w:val="en-US"/>
-        </w:rPr>
-        <w:t xml:space="preserve"> system for ML models</w:t>
-      </w:r>
+    </w:p>
+    <w:p>
+      <w:pPr>
+        <w:numPr>
+          <w:ilvl w:val="0"/>
+          <w:numId w:val="0"/>
+        </w:numPr>
+        <w:jc w:val="center"/>
+      </w:pPr>
+      <w:r>
+        <w:drawing>
+          <wp:inline distT="0" distB="0" distL="114300" distR="114300">
+            <wp:extent cx="4689475" cy="4227195"/>
+            <wp:effectExtent l="0" t="0" r="4445" b="9525"/>
+            <wp:docPr id="2" name="Picture 1"/>
+            <wp:cNvGraphicFramePr>
+              <a:graphicFrameLocks xmlns:a="http://schemas.openxmlformats.org/drawingml/2006/main" noChangeAspect="1"/>
+            </wp:cNvGraphicFramePr>
+            <a:graphic xmlns:a="http://schemas.openxmlformats.org/drawingml/2006/main">
+              <a:graphicData uri="http://schemas.openxmlformats.org/drawingml/2006/picture">
+                <pic:pic xmlns:pic="http://schemas.openxmlformats.org/drawingml/2006/picture">
+                  <pic:nvPicPr>
+                    <pic:cNvPr id="2" name="Picture 1"/>
+                    <pic:cNvPicPr>
+                      <a:picLocks noChangeAspect="1"/>
+                    </pic:cNvPicPr>
+                  </pic:nvPicPr>
+                  <pic:blipFill>
+                    <a:blip r:embed="rId7"/>
+                    <a:stretch>
+                      <a:fillRect/>
+                    </a:stretch>
+                  </pic:blipFill>
+                  <pic:spPr>
+                    <a:xfrm>
+                      <a:off x="0" y="0"/>
+                      <a:ext cx="4689475" cy="4227195"/>
+                    </a:xfrm>
+                    <a:prstGeom prst="rect">
+                      <a:avLst/>
+                    </a:prstGeom>
+                    <a:noFill/>
+                    <a:ln>
+                      <a:noFill/>
+                    </a:ln>
+                  </pic:spPr>
+                </pic:pic>
+              </a:graphicData>
+            </a:graphic>
+          </wp:inline>
+        </w:drawing>
+      </w:r>
+    </w:p>
+    <w:p>
+      <w:pPr>
+        <w:numPr>
+          <w:ilvl w:val="0"/>
+          <w:numId w:val="0"/>
+        </w:numPr>
+      </w:pPr>
     </w:p>
     <w:p>
       <w:pPr>

</xml_diff>

<commit_message>
Steps: 1.Make container using docker file
</commit_message>
<xml_diff>
--- a/Practices & Notes/End to End Machine learning.docx
+++ b/Practices & Notes/End to End Machine learning.docx
@@ -1484,7 +1484,6 @@
           <w:lang w:val="en-US"/>
         </w:rPr>
       </w:pPr>
-      <w:bookmarkStart w:id="0" w:name="_GoBack"/>
       <w:r>
         <w:rPr>
           <w:rFonts w:hint="default"/>
@@ -1497,38 +1496,65 @@
         <w:t>Packaging and containerization</w:t>
       </w:r>
     </w:p>
+    <w:p>
+      <w:pPr>
+        <w:numPr>
+          <w:ilvl w:val="0"/>
+          <w:numId w:val="0"/>
+        </w:numPr>
+        <w:rPr>
+          <w:rFonts w:hint="default"/>
+          <w:lang w:val="en-US"/>
+        </w:rPr>
+      </w:pPr>
+      <w:r>
+        <w:rPr>
+          <w:rFonts w:hint="default"/>
+          <w:lang w:val="en-US"/>
+        </w:rPr>
+        <w:t>The deployment phase of the ML lifecycle involves packaging our model and its dependencies into a standalone unit that can be easily run in different environments. This practice is called containerization</w:t>
+      </w:r>
+    </w:p>
+    <w:p>
+      <w:pPr>
+        <w:numPr>
+          <w:ilvl w:val="0"/>
+          <w:numId w:val="0"/>
+        </w:numPr>
+        <w:rPr>
+          <w:rFonts w:hint="default"/>
+          <w:lang w:val="en-US"/>
+        </w:rPr>
+      </w:pPr>
+      <w:bookmarkStart w:id="0" w:name="_GoBack"/>
+      <w:r>
+        <w:rPr>
+          <w:rFonts w:hint="default"/>
+          <w:lang w:val="en-US"/>
+        </w:rPr>
+        <w:t>Steps:</w:t>
+      </w:r>
+    </w:p>
+    <w:p>
+      <w:pPr>
+        <w:numPr>
+          <w:ilvl w:val="0"/>
+          <w:numId w:val="5"/>
+        </w:numPr>
+        <w:rPr>
+          <w:rFonts w:hint="default"/>
+          <w:lang w:val="en-US"/>
+        </w:rPr>
+      </w:pPr>
+      <w:r>
+        <w:rPr>
+          <w:rFonts w:hint="default"/>
+          <w:lang w:val="en-US"/>
+        </w:rPr>
+        <w:t>Make container using docker file</w:t>
+      </w:r>
+    </w:p>
     <w:bookmarkEnd w:id="0"/>
-    <w:p>
-      <w:pPr>
-        <w:numPr>
-          <w:ilvl w:val="0"/>
-          <w:numId w:val="0"/>
-        </w:numPr>
-        <w:rPr>
-          <w:rFonts w:hint="default"/>
-          <w:lang w:val="en-US"/>
-        </w:rPr>
-      </w:pPr>
-      <w:r>
-        <w:rPr>
-          <w:rFonts w:hint="default"/>
-          <w:lang w:val="en-US"/>
-        </w:rPr>
-        <w:t>The deployment phase of the ML lifecycle involves packaging our model and its dependencies into a standalone unit that can be easily run in different environments. This practice is called containerization</w:t>
-      </w:r>
-    </w:p>
-    <w:p>
-      <w:pPr>
-        <w:numPr>
-          <w:ilvl w:val="0"/>
-          <w:numId w:val="0"/>
-        </w:numPr>
-        <w:rPr>
-          <w:rFonts w:hint="default"/>
-          <w:lang w:val="en-US"/>
-        </w:rPr>
-      </w:pPr>
-    </w:p>
     <w:p>
       <w:pPr>
         <w:numPr>
@@ -1628,6 +1654,18 @@
     </w:lvl>
   </w:abstractNum>
   <w:abstractNum w:abstractNumId="2">
+    <w:nsid w:val="DF458785"/>
+    <w:multiLevelType w:val="singleLevel"/>
+    <w:tmpl w:val="DF458785"/>
+    <w:lvl w:ilvl="0" w:tentative="0">
+      <w:start w:val="1"/>
+      <w:numFmt w:val="decimal"/>
+      <w:suff w:val="space"/>
+      <w:lvlText w:val="%1."/>
+      <w:lvlJc w:val="left"/>
+    </w:lvl>
+  </w:abstractNum>
+  <w:abstractNum w:abstractNumId="3">
     <w:nsid w:val="E354A01A"/>
     <w:multiLevelType w:val="singleLevel"/>
     <w:tmpl w:val="E354A01A"/>
@@ -1639,7 +1677,7 @@
       <w:lvlJc w:val="left"/>
     </w:lvl>
   </w:abstractNum>
-  <w:abstractNum w:abstractNumId="3">
+  <w:abstractNum w:abstractNumId="4">
     <w:nsid w:val="78042C41"/>
     <w:multiLevelType w:val="singleLevel"/>
     <w:tmpl w:val="78042C41"/>
@@ -1658,10 +1696,13 @@
     <w:abstractNumId w:val="1"/>
   </w:num>
   <w:num w:numId="3">
-    <w:abstractNumId w:val="2"/>
+    <w:abstractNumId w:val="3"/>
   </w:num>
   <w:num w:numId="4">
-    <w:abstractNumId w:val="3"/>
+    <w:abstractNumId w:val="4"/>
+  </w:num>
+  <w:num w:numId="5">
+    <w:abstractNumId w:val="2"/>
   </w:num>
 </w:numbering>
 </file>

</xml_diff>

<commit_message>
Continues Integration and Continues Deployment
</commit_message>
<xml_diff>
--- a/Practices & Notes/End to End Machine learning.docx
+++ b/Practices & Notes/End to End Machine learning.docx
@@ -1556,10 +1556,42 @@
     <w:p>
       <w:pPr>
         <w:numPr>
-          <w:numId w:val="0"/>
-        </w:numPr>
-        <w:rPr>
-          <w:rFonts w:hint="default"/>
+          <w:ilvl w:val="0"/>
+          <w:numId w:val="0"/>
+        </w:numPr>
+        <w:rPr>
+          <w:rFonts w:hint="default"/>
+          <w:lang w:val="en-US"/>
+        </w:rPr>
+      </w:pPr>
+      <w:r>
+        <w:rPr>
+          <w:rFonts w:hint="default"/>
+          <w:lang w:val="en-US"/>
+        </w:rPr>
+        <w:t>Docker file:  Docker file is a text document that contains all the commands a user could run to create an image</w:t>
+      </w:r>
+    </w:p>
+    <w:p>
+      <w:pPr>
+        <w:numPr>
+          <w:numId w:val="0"/>
+        </w:numPr>
+        <w:rPr>
+          <w:rFonts w:hint="default"/>
+          <w:lang w:val="en-US"/>
+        </w:rPr>
+      </w:pPr>
+    </w:p>
+    <w:p>
+      <w:pPr>
+        <w:numPr>
+          <w:numId w:val="0"/>
+        </w:numPr>
+        <w:rPr>
+          <w:rFonts w:hint="default"/>
+          <w:b/>
+          <w:bCs/>
           <w:lang w:val="en-US"/>
         </w:rPr>
       </w:pPr>
@@ -1567,35 +1599,19 @@
       <w:r>
         <w:rPr>
           <w:rFonts w:hint="default"/>
-          <w:lang w:val="en-US"/>
-        </w:rPr>
-        <w:t>Docker file</w:t>
-      </w:r>
-      <w:bookmarkEnd w:id="0"/>
-      <w:r>
-        <w:rPr>
-          <w:rFonts w:hint="default"/>
-          <w:lang w:val="en-US"/>
-        </w:rPr>
-        <w:t>:  Dockerfile is a text document that contains all the commands a user could run to create an image</w:t>
-      </w:r>
-    </w:p>
-    <w:p>
-      <w:pPr>
-        <w:numPr>
-          <w:ilvl w:val="0"/>
-          <w:numId w:val="5"/>
-        </w:numPr>
-        <w:rPr>
-          <w:rFonts w:hint="default"/>
-          <w:lang w:val="en-US"/>
-        </w:rPr>
-      </w:pPr>
-    </w:p>
-    <w:p>
-      <w:pPr>
-        <w:numPr>
-          <w:ilvl w:val="0"/>
+          <w:b/>
+          <w:bCs/>
+          <w:sz w:val="24"/>
+          <w:szCs w:val="24"/>
+          <w:lang w:val="en-US"/>
+        </w:rPr>
+        <w:t>Continues Integration and Continues Deployment</w:t>
+      </w:r>
+    </w:p>
+    <w:bookmarkEnd w:id="0"/>
+    <w:p>
+      <w:pPr>
+        <w:numPr>
           <w:numId w:val="0"/>
         </w:numPr>
         <w:rPr>

</xml_diff>